<commit_message>
Update PROJECT SPECIFICATION - Jack Bennett.docx
</commit_message>
<xml_diff>
--- a/Documentation/PROJECT SPECIFICATION - Jack Bennett.docx
+++ b/Documentation/PROJECT SPECIFICATION - Jack Bennett.docx
@@ -514,6 +514,17 @@
             <w:r>
               <w:t xml:space="preserve">The aim of this project is </w:t>
             </w:r>
+            <w:r>
+              <w:t>to enhance the experience of playing Dungeons and Dragons in-person by providing an application which can aid in the creation of maps with physical walls and tilemaps.</w:t>
+            </w:r>
+          </w:p>
+          <w:p>
+            <w:pPr>
+              <w:spacing w:after="160" w:line="259" w:lineRule="auto"/>
+            </w:pPr>
+            <w:r>
+              <w:t>Further from this, the application will aim to provide movement and spellcasting options to assist in accurate play without having to double check the game’s rules.</w:t>
+            </w:r>
           </w:p>
           <w:p>
             <w:pPr>
@@ -573,6 +584,7 @@
           <w:i/>
           <w:iCs/>
         </w:rPr>
+        <w:lastRenderedPageBreak/>
         <w:t>You will expand on your choice of engineering approach, tools, techniques and methodologies in the assessment. For now, you just need to briefly outline your first thoughts on these choices.</w:t>
       </w:r>
     </w:p>
@@ -629,7 +641,6 @@
           <w:b/>
           <w:bCs/>
         </w:rPr>
-        <w:lastRenderedPageBreak/>
         <w:t xml:space="preserve">Project objectives and initial project plan: </w:t>
       </w:r>
     </w:p>

</xml_diff>